<commit_message>
Scorps, Rats, and Worms
- Added glowing mole rat finally
- Updated mole rats and radscorpions with better burrowing rules
- Created the first bloodworm
</commit_message>
<xml_diff>
--- a/Overseer Tools/Stat Blocks/Beasts/Brahmin/1 - Brahmin.docx
+++ b/Overseer Tools/Stat Blocks/Beasts/Brahmin/1 - Brahmin.docx
@@ -297,7 +297,7 @@
               <w:jc w:val="center"/>
             </w:pPr>
             <w:r>
-              <w:t>5</w:t>
+              <w:t>1</w:t>
             </w:r>
           </w:p>
         </w:tc>
@@ -728,7 +728,16 @@
               <w:jc w:val="center"/>
             </w:pPr>
             <w:r>
-              <w:t>1 (-4)</w:t>
+              <w:t>1</w:t>
+            </w:r>
+            <w:r>
+              <w:t xml:space="preserve"> (-</w:t>
+            </w:r>
+            <w:r>
+              <w:t>4</w:t>
+            </w:r>
+            <w:r>
+              <w:t>)</w:t>
             </w:r>
           </w:p>
         </w:tc>

</xml_diff>